<commit_message>
Officially done with the writeup
</commit_message>
<xml_diff>
--- a/Mosaicing Writeup.docx
+++ b/Mosaicing Writeup.docx
@@ -192,17 +192,28 @@
       </w:r>
     </w:p>
     <w:p>
-      <w:pPr>
-        <w:spacing w:after="0"/>
-      </w:pPr>
+      <w:r>
+        <w:br w:type="page"/>
+      </w:r>
+    </w:p>
+    <w:p>
+      <w:pPr>
+        <w:spacing w:after="0"/>
+      </w:pPr>
+      <w:r>
+        <w:lastRenderedPageBreak/>
+        <w:t>The rest of the frames are in the exact same order</w:t>
+      </w:r>
+      <w:r>
+        <w:t>, and they have very similar results with about 6-7 inlier points for the post-RANSAC, with about 50 total matched points between frames.</w:t>
+      </w:r>
       <w:r>
         <w:rPr>
           <w:noProof/>
         </w:rPr>
-        <w:lastRenderedPageBreak/>
         <w:drawing>
           <wp:inline distT="0" distB="0" distL="0" distR="0" wp14:anchorId="58874016" wp14:editId="57B26C93">
-            <wp:extent cx="5943600" cy="3383280"/>
+            <wp:extent cx="6178381" cy="3516923"/>
             <wp:effectExtent l="0" t="0" r="0" b="7620"/>
             <wp:docPr id="6" name="Picture 6" descr="C:\Users\kashi\AppData\Local\Microsoft\Windows\INetCache\Content.Word\corners_2.jpg"/>
             <wp:cNvGraphicFramePr>
@@ -233,7 +244,7 @@
                   <pic:spPr bwMode="auto">
                     <a:xfrm>
                       <a:off x="0" y="0"/>
-                      <a:ext cx="5943600" cy="3383280"/>
+                      <a:ext cx="6194632" cy="3526174"/>
                     </a:xfrm>
                     <a:prstGeom prst="rect">
                       <a:avLst/>
@@ -249,12 +260,17 @@
           </wp:inline>
         </w:drawing>
       </w:r>
+    </w:p>
+    <w:p>
+      <w:pPr>
+        <w:spacing w:after="0"/>
+      </w:pPr>
       <w:r>
         <w:rPr>
           <w:noProof/>
         </w:rPr>
         <w:drawing>
-          <wp:inline distT="0" distB="0" distL="0" distR="0" wp14:anchorId="34322B8F" wp14:editId="03BDD69C">
+          <wp:inline distT="0" distB="0" distL="0" distR="0" wp14:anchorId="215DA356" wp14:editId="204FCEC5">
             <wp:extent cx="5943600" cy="3390265"/>
             <wp:effectExtent l="0" t="0" r="0" b="635"/>
             <wp:docPr id="5" name="Picture 5" descr="C:\Users\kashi\AppData\Local\Microsoft\Windows\INetCache\Content.Word\anms_2.jpg"/>
@@ -302,6 +318,13 @@
           </wp:inline>
         </w:drawing>
       </w:r>
+      <w:bookmarkStart w:id="0" w:name="_GoBack"/>
+      <w:bookmarkEnd w:id="0"/>
+    </w:p>
+    <w:p>
+      <w:pPr>
+        <w:spacing w:after="0"/>
+      </w:pPr>
       <w:r>
         <w:rPr>
           <w:noProof/>
@@ -930,7 +953,10 @@
       </w:r>
       <w:proofErr w:type="spellStart"/>
       <w:r>
-        <w:t>Matlab</w:t>
+        <w:t>MatL</w:t>
+      </w:r>
+      <w:r>
+        <w:t>ab</w:t>
       </w:r>
       <w:proofErr w:type="spellEnd"/>
       <w:r>
@@ -957,12 +983,7 @@
       </w:r>
       <w:proofErr w:type="spellStart"/>
       <w:r>
-        <w:t>hom</w:t>
-      </w:r>
-      <w:bookmarkStart w:id="0" w:name="_GoBack"/>
-      <w:bookmarkEnd w:id="0"/>
-      <w:r>
-        <w:t>ography</w:t>
+        <w:t>homography</w:t>
       </w:r>
       <w:proofErr w:type="spellEnd"/>
       <w:r>

</xml_diff>

<commit_message>
updated with matching pics
</commit_message>
<xml_diff>
--- a/Mosaicing Writeup.docx
+++ b/Mosaicing Writeup.docx
@@ -318,8 +318,6 @@
           </wp:inline>
         </w:drawing>
       </w:r>
-      <w:bookmarkStart w:id="0" w:name="_GoBack"/>
-      <w:bookmarkEnd w:id="0"/>
     </w:p>
     <w:p>
       <w:pPr>
@@ -907,6 +905,422 @@
       </w:r>
     </w:p>
     <w:p>
+      <w:r>
+        <w:br w:type="page"/>
+      </w:r>
+    </w:p>
+    <w:p>
+      <w:pPr>
+        <w:spacing w:after="0"/>
+      </w:pPr>
+      <w:r>
+        <w:lastRenderedPageBreak/>
+        <w:t>Points matching after feature description and feature matching!</w:t>
+      </w:r>
+      <w:bookmarkStart w:id="0" w:name="_GoBack"/>
+      <w:bookmarkEnd w:id="0"/>
+    </w:p>
+    <w:p>
+      <w:pPr>
+        <w:spacing w:after="0"/>
+      </w:pPr>
+      <w:r>
+        <w:rPr>
+          <w:noProof/>
+        </w:rPr>
+        <w:drawing>
+          <wp:anchor distT="0" distB="0" distL="114300" distR="114300" simplePos="0" relativeHeight="251660288" behindDoc="1" locked="0" layoutInCell="1" allowOverlap="1">
+            <wp:simplePos x="0" y="0"/>
+            <wp:positionH relativeFrom="page">
+              <wp:align>right</wp:align>
+            </wp:positionH>
+            <wp:positionV relativeFrom="paragraph">
+              <wp:posOffset>4662169</wp:posOffset>
+            </wp:positionV>
+            <wp:extent cx="7563774" cy="2497015"/>
+            <wp:effectExtent l="0" t="0" r="0" b="0"/>
+            <wp:wrapTight wrapText="bothSides">
+              <wp:wrapPolygon edited="0">
+                <wp:start x="0" y="0"/>
+                <wp:lineTo x="0" y="21424"/>
+                <wp:lineTo x="21544" y="21424"/>
+                <wp:lineTo x="21544" y="0"/>
+                <wp:lineTo x="0" y="0"/>
+              </wp:wrapPolygon>
+            </wp:wrapTight>
+            <wp:docPr id="18" name="Picture 18" descr="C:\Users\kashi\AppData\Local\Microsoft\Windows\INetCache\Content.Word\matching_5.jpg"/>
+            <wp:cNvGraphicFramePr>
+              <a:graphicFrameLocks xmlns:a="http://schemas.openxmlformats.org/drawingml/2006/main" noChangeAspect="1"/>
+            </wp:cNvGraphicFramePr>
+            <a:graphic xmlns:a="http://schemas.openxmlformats.org/drawingml/2006/main">
+              <a:graphicData uri="http://schemas.openxmlformats.org/drawingml/2006/picture">
+                <pic:pic xmlns:pic="http://schemas.openxmlformats.org/drawingml/2006/picture">
+                  <pic:nvPicPr>
+                    <pic:cNvPr id="0" name="Picture 3" descr="C:\Users\kashi\AppData\Local\Microsoft\Windows\INetCache\Content.Word\matching_5.jpg"/>
+                    <pic:cNvPicPr>
+                      <a:picLocks noChangeAspect="1" noChangeArrowheads="1"/>
+                    </pic:cNvPicPr>
+                  </pic:nvPicPr>
+                  <pic:blipFill>
+                    <a:blip r:embed="rId21">
+                      <a:extLst>
+                        <a:ext uri="{28A0092B-C50C-407E-A947-70E740481C1C}">
+                          <a14:useLocalDpi xmlns:a14="http://schemas.microsoft.com/office/drawing/2010/main" val="0"/>
+                        </a:ext>
+                      </a:extLst>
+                    </a:blip>
+                    <a:srcRect/>
+                    <a:stretch>
+                      <a:fillRect/>
+                    </a:stretch>
+                  </pic:blipFill>
+                  <pic:spPr bwMode="auto">
+                    <a:xfrm>
+                      <a:off x="0" y="0"/>
+                      <a:ext cx="7563774" cy="2497015"/>
+                    </a:xfrm>
+                    <a:prstGeom prst="rect">
+                      <a:avLst/>
+                    </a:prstGeom>
+                    <a:noFill/>
+                    <a:ln>
+                      <a:noFill/>
+                    </a:ln>
+                  </pic:spPr>
+                </pic:pic>
+              </a:graphicData>
+            </a:graphic>
+            <wp14:sizeRelH relativeFrom="margin">
+              <wp14:pctWidth>0</wp14:pctWidth>
+            </wp14:sizeRelH>
+            <wp14:sizeRelV relativeFrom="margin">
+              <wp14:pctHeight>0</wp14:pctHeight>
+            </wp14:sizeRelV>
+          </wp:anchor>
+        </w:drawing>
+      </w:r>
+    </w:p>
+    <w:p>
+      <w:pPr>
+        <w:spacing w:after="0"/>
+      </w:pPr>
+      <w:r>
+        <w:rPr>
+          <w:noProof/>
+        </w:rPr>
+        <w:drawing>
+          <wp:anchor distT="0" distB="0" distL="114300" distR="114300" simplePos="0" relativeHeight="251659264" behindDoc="1" locked="0" layoutInCell="1" allowOverlap="1">
+            <wp:simplePos x="0" y="0"/>
+            <wp:positionH relativeFrom="page">
+              <wp:align>right</wp:align>
+            </wp:positionH>
+            <wp:positionV relativeFrom="paragraph">
+              <wp:posOffset>2222695</wp:posOffset>
+            </wp:positionV>
+            <wp:extent cx="7499856" cy="2475914"/>
+            <wp:effectExtent l="0" t="0" r="6350" b="635"/>
+            <wp:wrapTight wrapText="bothSides">
+              <wp:wrapPolygon edited="0">
+                <wp:start x="0" y="0"/>
+                <wp:lineTo x="0" y="21439"/>
+                <wp:lineTo x="21563" y="21439"/>
+                <wp:lineTo x="21563" y="0"/>
+                <wp:lineTo x="0" y="0"/>
+              </wp:wrapPolygon>
+            </wp:wrapTight>
+            <wp:docPr id="17" name="Picture 17" descr="C:\Users\kashi\AppData\Local\Microsoft\Windows\INetCache\Content.Word\matching_1.jpg"/>
+            <wp:cNvGraphicFramePr>
+              <a:graphicFrameLocks xmlns:a="http://schemas.openxmlformats.org/drawingml/2006/main" noChangeAspect="1"/>
+            </wp:cNvGraphicFramePr>
+            <a:graphic xmlns:a="http://schemas.openxmlformats.org/drawingml/2006/main">
+              <a:graphicData uri="http://schemas.openxmlformats.org/drawingml/2006/picture">
+                <pic:pic xmlns:pic="http://schemas.openxmlformats.org/drawingml/2006/picture">
+                  <pic:nvPicPr>
+                    <pic:cNvPr id="0" name="Picture 2" descr="C:\Users\kashi\AppData\Local\Microsoft\Windows\INetCache\Content.Word\matching_1.jpg"/>
+                    <pic:cNvPicPr>
+                      <a:picLocks noChangeAspect="1" noChangeArrowheads="1"/>
+                    </pic:cNvPicPr>
+                  </pic:nvPicPr>
+                  <pic:blipFill>
+                    <a:blip r:embed="rId22">
+                      <a:extLst>
+                        <a:ext uri="{28A0092B-C50C-407E-A947-70E740481C1C}">
+                          <a14:useLocalDpi xmlns:a14="http://schemas.microsoft.com/office/drawing/2010/main" val="0"/>
+                        </a:ext>
+                      </a:extLst>
+                    </a:blip>
+                    <a:srcRect/>
+                    <a:stretch>
+                      <a:fillRect/>
+                    </a:stretch>
+                  </pic:blipFill>
+                  <pic:spPr bwMode="auto">
+                    <a:xfrm>
+                      <a:off x="0" y="0"/>
+                      <a:ext cx="7499856" cy="2475914"/>
+                    </a:xfrm>
+                    <a:prstGeom prst="rect">
+                      <a:avLst/>
+                    </a:prstGeom>
+                    <a:noFill/>
+                    <a:ln>
+                      <a:noFill/>
+                    </a:ln>
+                  </pic:spPr>
+                </pic:pic>
+              </a:graphicData>
+            </a:graphic>
+            <wp14:sizeRelH relativeFrom="margin">
+              <wp14:pctWidth>0</wp14:pctWidth>
+            </wp14:sizeRelH>
+            <wp14:sizeRelV relativeFrom="margin">
+              <wp14:pctHeight>0</wp14:pctHeight>
+            </wp14:sizeRelV>
+          </wp:anchor>
+        </w:drawing>
+      </w:r>
+      <w:r>
+        <w:rPr>
+          <w:noProof/>
+        </w:rPr>
+        <w:drawing>
+          <wp:anchor distT="0" distB="0" distL="114300" distR="114300" simplePos="0" relativeHeight="251658240" behindDoc="1" locked="0" layoutInCell="1" allowOverlap="1">
+            <wp:simplePos x="0" y="0"/>
+            <wp:positionH relativeFrom="margin">
+              <wp:align>center</wp:align>
+            </wp:positionH>
+            <wp:positionV relativeFrom="paragraph">
+              <wp:posOffset>-2540</wp:posOffset>
+            </wp:positionV>
+            <wp:extent cx="6977575" cy="2303494"/>
+            <wp:effectExtent l="0" t="0" r="0" b="1905"/>
+            <wp:wrapTight wrapText="bothSides">
+              <wp:wrapPolygon edited="0">
+                <wp:start x="0" y="0"/>
+                <wp:lineTo x="0" y="21439"/>
+                <wp:lineTo x="21525" y="21439"/>
+                <wp:lineTo x="21525" y="0"/>
+                <wp:lineTo x="0" y="0"/>
+              </wp:wrapPolygon>
+            </wp:wrapTight>
+            <wp:docPr id="16" name="Picture 16" descr="C:\Users\kashi\AppData\Local\Microsoft\Windows\INetCache\Content.Word\matched_2.jpg"/>
+            <wp:cNvGraphicFramePr>
+              <a:graphicFrameLocks xmlns:a="http://schemas.openxmlformats.org/drawingml/2006/main" noChangeAspect="1"/>
+            </wp:cNvGraphicFramePr>
+            <a:graphic xmlns:a="http://schemas.openxmlformats.org/drawingml/2006/main">
+              <a:graphicData uri="http://schemas.openxmlformats.org/drawingml/2006/picture">
+                <pic:pic xmlns:pic="http://schemas.openxmlformats.org/drawingml/2006/picture">
+                  <pic:nvPicPr>
+                    <pic:cNvPr id="0" name="Picture 1" descr="C:\Users\kashi\AppData\Local\Microsoft\Windows\INetCache\Content.Word\matched_2.jpg"/>
+                    <pic:cNvPicPr>
+                      <a:picLocks noChangeAspect="1" noChangeArrowheads="1"/>
+                    </pic:cNvPicPr>
+                  </pic:nvPicPr>
+                  <pic:blipFill>
+                    <a:blip r:embed="rId23">
+                      <a:extLst>
+                        <a:ext uri="{28A0092B-C50C-407E-A947-70E740481C1C}">
+                          <a14:useLocalDpi xmlns:a14="http://schemas.microsoft.com/office/drawing/2010/main" val="0"/>
+                        </a:ext>
+                      </a:extLst>
+                    </a:blip>
+                    <a:srcRect/>
+                    <a:stretch>
+                      <a:fillRect/>
+                    </a:stretch>
+                  </pic:blipFill>
+                  <pic:spPr bwMode="auto">
+                    <a:xfrm>
+                      <a:off x="0" y="0"/>
+                      <a:ext cx="6977575" cy="2303494"/>
+                    </a:xfrm>
+                    <a:prstGeom prst="rect">
+                      <a:avLst/>
+                    </a:prstGeom>
+                    <a:noFill/>
+                    <a:ln>
+                      <a:noFill/>
+                    </a:ln>
+                  </pic:spPr>
+                </pic:pic>
+              </a:graphicData>
+            </a:graphic>
+            <wp14:sizeRelH relativeFrom="margin">
+              <wp14:pctWidth>0</wp14:pctWidth>
+            </wp14:sizeRelH>
+            <wp14:sizeRelV relativeFrom="margin">
+              <wp14:pctHeight>0</wp14:pctHeight>
+            </wp14:sizeRelV>
+          </wp:anchor>
+        </w:drawing>
+      </w:r>
+    </w:p>
+    <w:p>
+      <w:pPr>
+        <w:spacing w:after="0"/>
+      </w:pPr>
+    </w:p>
+    <w:p>
+      <w:pPr>
+        <w:spacing w:after="0"/>
+      </w:pPr>
+    </w:p>
+    <w:p>
+      <w:pPr>
+        <w:spacing w:after="0"/>
+        <w:ind w:left="-810"/>
+      </w:pPr>
+      <w:r>
+        <w:rPr>
+          <w:noProof/>
+        </w:rPr>
+        <w:lastRenderedPageBreak/>
+        <w:drawing>
+          <wp:inline distT="0" distB="0" distL="0" distR="0" wp14:anchorId="3C8BE565" wp14:editId="5DEC28E2">
+            <wp:extent cx="7478549" cy="2468880"/>
+            <wp:effectExtent l="0" t="0" r="8255" b="7620"/>
+            <wp:docPr id="20" name="Picture 20" descr="C:\Users\kashi\AppData\Local\Microsoft\Windows\INetCache\Content.Word\matching_3.jpg"/>
+            <wp:cNvGraphicFramePr>
+              <a:graphicFrameLocks xmlns:a="http://schemas.openxmlformats.org/drawingml/2006/main" noChangeAspect="1"/>
+            </wp:cNvGraphicFramePr>
+            <a:graphic xmlns:a="http://schemas.openxmlformats.org/drawingml/2006/main">
+              <a:graphicData uri="http://schemas.openxmlformats.org/drawingml/2006/picture">
+                <pic:pic xmlns:pic="http://schemas.openxmlformats.org/drawingml/2006/picture">
+                  <pic:nvPicPr>
+                    <pic:cNvPr id="0" name="Picture 5" descr="C:\Users\kashi\AppData\Local\Microsoft\Windows\INetCache\Content.Word\matching_3.jpg"/>
+                    <pic:cNvPicPr>
+                      <a:picLocks noChangeAspect="1" noChangeArrowheads="1"/>
+                    </pic:cNvPicPr>
+                  </pic:nvPicPr>
+                  <pic:blipFill>
+                    <a:blip r:embed="rId24">
+                      <a:extLst>
+                        <a:ext uri="{28A0092B-C50C-407E-A947-70E740481C1C}">
+                          <a14:useLocalDpi xmlns:a14="http://schemas.microsoft.com/office/drawing/2010/main" val="0"/>
+                        </a:ext>
+                      </a:extLst>
+                    </a:blip>
+                    <a:srcRect/>
+                    <a:stretch>
+                      <a:fillRect/>
+                    </a:stretch>
+                  </pic:blipFill>
+                  <pic:spPr bwMode="auto">
+                    <a:xfrm>
+                      <a:off x="0" y="0"/>
+                      <a:ext cx="7478549" cy="2468880"/>
+                    </a:xfrm>
+                    <a:prstGeom prst="rect">
+                      <a:avLst/>
+                    </a:prstGeom>
+                    <a:noFill/>
+                    <a:ln>
+                      <a:noFill/>
+                    </a:ln>
+                  </pic:spPr>
+                </pic:pic>
+              </a:graphicData>
+            </a:graphic>
+          </wp:inline>
+        </w:drawing>
+      </w:r>
+    </w:p>
+    <w:p>
+      <w:pPr>
+        <w:spacing w:after="0"/>
+      </w:pPr>
+      <w:r>
+        <w:rPr>
+          <w:noProof/>
+        </w:rPr>
+        <w:drawing>
+          <wp:anchor distT="0" distB="0" distL="114300" distR="114300" simplePos="0" relativeHeight="251661312" behindDoc="1" locked="0" layoutInCell="1" allowOverlap="1">
+            <wp:simplePos x="0" y="0"/>
+            <wp:positionH relativeFrom="margin">
+              <wp:posOffset>-683895</wp:posOffset>
+            </wp:positionH>
+            <wp:positionV relativeFrom="paragraph">
+              <wp:posOffset>182880</wp:posOffset>
+            </wp:positionV>
+            <wp:extent cx="7246620" cy="2391410"/>
+            <wp:effectExtent l="0" t="0" r="0" b="8890"/>
+            <wp:wrapTight wrapText="bothSides">
+              <wp:wrapPolygon edited="0">
+                <wp:start x="0" y="0"/>
+                <wp:lineTo x="0" y="21508"/>
+                <wp:lineTo x="21521" y="21508"/>
+                <wp:lineTo x="21521" y="0"/>
+                <wp:lineTo x="0" y="0"/>
+              </wp:wrapPolygon>
+            </wp:wrapTight>
+            <wp:docPr id="19" name="Picture 19" descr="C:\Users\kashi\AppData\Local\Microsoft\Windows\INetCache\Content.Word\matching_4.jpg"/>
+            <wp:cNvGraphicFramePr>
+              <a:graphicFrameLocks xmlns:a="http://schemas.openxmlformats.org/drawingml/2006/main" noChangeAspect="1"/>
+            </wp:cNvGraphicFramePr>
+            <a:graphic xmlns:a="http://schemas.openxmlformats.org/drawingml/2006/main">
+              <a:graphicData uri="http://schemas.openxmlformats.org/drawingml/2006/picture">
+                <pic:pic xmlns:pic="http://schemas.openxmlformats.org/drawingml/2006/picture">
+                  <pic:nvPicPr>
+                    <pic:cNvPr id="0" name="Picture 4" descr="C:\Users\kashi\AppData\Local\Microsoft\Windows\INetCache\Content.Word\matching_4.jpg"/>
+                    <pic:cNvPicPr>
+                      <a:picLocks noChangeAspect="1" noChangeArrowheads="1"/>
+                    </pic:cNvPicPr>
+                  </pic:nvPicPr>
+                  <pic:blipFill>
+                    <a:blip r:embed="rId25">
+                      <a:extLst>
+                        <a:ext uri="{28A0092B-C50C-407E-A947-70E740481C1C}">
+                          <a14:useLocalDpi xmlns:a14="http://schemas.microsoft.com/office/drawing/2010/main" val="0"/>
+                        </a:ext>
+                      </a:extLst>
+                    </a:blip>
+                    <a:srcRect/>
+                    <a:stretch>
+                      <a:fillRect/>
+                    </a:stretch>
+                  </pic:blipFill>
+                  <pic:spPr bwMode="auto">
+                    <a:xfrm>
+                      <a:off x="0" y="0"/>
+                      <a:ext cx="7246620" cy="2391410"/>
+                    </a:xfrm>
+                    <a:prstGeom prst="rect">
+                      <a:avLst/>
+                    </a:prstGeom>
+                    <a:noFill/>
+                    <a:ln>
+                      <a:noFill/>
+                    </a:ln>
+                  </pic:spPr>
+                </pic:pic>
+              </a:graphicData>
+            </a:graphic>
+            <wp14:sizeRelH relativeFrom="margin">
+              <wp14:pctWidth>0</wp14:pctWidth>
+            </wp14:sizeRelH>
+            <wp14:sizeRelV relativeFrom="margin">
+              <wp14:pctHeight>0</wp14:pctHeight>
+            </wp14:sizeRelV>
+          </wp:anchor>
+        </w:drawing>
+      </w:r>
+    </w:p>
+    <w:p>
+      <w:pPr>
+        <w:spacing w:after="0"/>
+      </w:pPr>
+    </w:p>
+    <w:p>
+      <w:pPr>
+        <w:spacing w:after="0"/>
+      </w:pPr>
+    </w:p>
+    <w:p>
+      <w:pPr>
+        <w:spacing w:after="0"/>
+      </w:pPr>
+    </w:p>
+    <w:p>
       <w:pPr>
         <w:spacing w:after="0"/>
       </w:pPr>
@@ -941,61 +1355,13 @@
         <w:spacing w:after="0"/>
       </w:pPr>
       <w:r>
-        <w:t xml:space="preserve">We only used </w:t>
-      </w:r>
-      <w:proofErr w:type="gramStart"/>
-      <w:r>
-        <w:t>provided</w:t>
-      </w:r>
-      <w:proofErr w:type="gramEnd"/>
-      <w:r>
-        <w:t xml:space="preserve"> </w:t>
-      </w:r>
-      <w:proofErr w:type="spellStart"/>
-      <w:r>
-        <w:t>MatL</w:t>
-      </w:r>
-      <w:r>
-        <w:t>ab</w:t>
-      </w:r>
-      <w:proofErr w:type="spellEnd"/>
-      <w:r>
-        <w:t xml:space="preserve"> functions for this assignment.</w:t>
-      </w:r>
-      <w:r>
-        <w:t xml:space="preserve"> These include functions like </w:t>
-      </w:r>
-      <w:proofErr w:type="spellStart"/>
-      <w:r>
-        <w:t>DetectCornerHarris</w:t>
-      </w:r>
-      <w:proofErr w:type="spellEnd"/>
-      <w:r>
-        <w:t xml:space="preserve"> and </w:t>
-      </w:r>
-      <w:proofErr w:type="spellStart"/>
-      <w:r>
-        <w:t>DNNsearch</w:t>
-      </w:r>
-      <w:proofErr w:type="spellEnd"/>
-      <w:r>
-        <w:t xml:space="preserve">, plus the provided </w:t>
-      </w:r>
-      <w:proofErr w:type="spellStart"/>
-      <w:r>
-        <w:t>homography</w:t>
-      </w:r>
-      <w:proofErr w:type="spellEnd"/>
-      <w:r>
-        <w:t xml:space="preserve"> functions by the </w:t>
-      </w:r>
-      <w:proofErr w:type="spellStart"/>
-      <w:r>
-        <w:t>TAs.</w:t>
-      </w:r>
-      <w:proofErr w:type="spellEnd"/>
-      <w:r>
-        <w:t xml:space="preserve"> </w:t>
+        <w:t>We only used provided MatL</w:t>
+      </w:r>
+      <w:r>
+        <w:t>ab functions for this assignment.</w:t>
+      </w:r>
+      <w:r>
+        <w:t xml:space="preserve"> These include functions like DetectCornerHarris and DNNsearch, plus the provided homography functions by the TAs. </w:t>
       </w:r>
     </w:p>
     <w:sectPr>
@@ -1181,6 +1547,7 @@
     <w:lsdException w:name="HTML Sample" w:semiHidden="1" w:unhideWhenUsed="1"/>
     <w:lsdException w:name="HTML Typewriter" w:semiHidden="1" w:unhideWhenUsed="1"/>
     <w:lsdException w:name="HTML Variable" w:semiHidden="1" w:unhideWhenUsed="1"/>
+    <w:lsdException w:name="Normal Table" w:semiHidden="1" w:unhideWhenUsed="1"/>
     <w:lsdException w:name="annotation subject" w:semiHidden="1" w:unhideWhenUsed="1"/>
     <w:lsdException w:name="No List" w:semiHidden="1" w:unhideWhenUsed="1"/>
     <w:lsdException w:name="Outline List 1" w:semiHidden="1" w:unhideWhenUsed="1"/>
@@ -1227,8 +1594,10 @@
     <w:lsdException w:name="Table Subtle 2" w:semiHidden="1" w:unhideWhenUsed="1"/>
     <w:lsdException w:name="Table Web 1" w:semiHidden="1" w:unhideWhenUsed="1"/>
     <w:lsdException w:name="Table Web 2" w:semiHidden="1" w:unhideWhenUsed="1"/>
+    <w:lsdException w:name="Table Web 3" w:semiHidden="1" w:unhideWhenUsed="1"/>
     <w:lsdException w:name="Balloon Text" w:semiHidden="1" w:unhideWhenUsed="1"/>
     <w:lsdException w:name="Table Grid" w:uiPriority="39"/>
+    <w:lsdException w:name="Table Theme" w:semiHidden="1" w:unhideWhenUsed="1"/>
     <w:lsdException w:name="Placeholder Text" w:semiHidden="1"/>
     <w:lsdException w:name="No Spacing" w:uiPriority="1" w:qFormat="1"/>
     <w:lsdException w:name="Light Shading" w:uiPriority="60"/>

</xml_diff>